<commit_message>
added wrapper class for extraction scoring
</commit_message>
<xml_diff>
--- a/designDocs/ExtractionScoring-designDoc.docx
+++ b/designDocs/ExtractionScoring-designDoc.docx
@@ -116,12 +116,6 @@
           <w:bCs w:val="false"/>
         </w:rPr>
         <w:tab/>
-      </w:r>
-      <w:r>
-        <w:rPr>
-          <w:b w:val="false"/>
-          <w:bCs w:val="false"/>
-        </w:rPr>
         <w:t>2. file of answer key extractions</w:t>
       </w:r>
     </w:p>
@@ -280,21 +274,7 @@
           <w:bCs w:val="false"/>
         </w:rPr>
         <w:tab/>
-        <w:t xml:space="preserve">0. edit </w:t>
-      </w:r>
-      <w:r>
-        <w:rPr>
-          <w:b w:val="false"/>
-          <w:bCs w:val="false"/>
-        </w:rPr>
-        <w:t>ImplicitRelationExtractor/src/main/resources/</w:t>
-      </w:r>
-      <w:r>
-        <w:rPr>
-          <w:b w:val="false"/>
-          <w:bCs w:val="false"/>
-        </w:rPr>
-        <w:t>extraction-scoring.conf</w:t>
+        <w:t>0. edit ImplicitRelationExtractor/src/main/resources/extraction-scoring.conf</w:t>
       </w:r>
     </w:p>
     <w:p>
@@ -438,14 +418,207 @@
           <w:b w:val="false"/>
           <w:bCs w:val="false"/>
         </w:rPr>
-        <w:t>1. input files do not have header lines</w:t>
-      </w:r>
-      <w:r>
-        <w:rPr>
-          <w:b w:val="false"/>
-          <w:bCs w:val="false"/>
-        </w:rPr>
-        <w:tab/>
+        <w:t xml:space="preserve">1. input </w:t>
+      </w:r>
+      <w:r>
+        <w:rPr>
+          <w:b w:val="false"/>
+          <w:bCs w:val="false"/>
+        </w:rPr>
+        <w:t>lines</w:t>
+      </w:r>
+      <w:r>
+        <w:rPr>
+          <w:b w:val="false"/>
+          <w:bCs w:val="false"/>
+        </w:rPr>
+        <w:t xml:space="preserve"> </w:t>
+      </w:r>
+      <w:r>
+        <w:rPr>
+          <w:b w:val="false"/>
+          <w:bCs w:val="false"/>
+        </w:rPr>
+        <w:t>which don't start with an integer are ignored;</w:t>
+      </w:r>
+    </w:p>
+    <w:p>
+      <w:pPr>
+        <w:pStyle w:val="Normal"/>
+        <w:rPr>
+          <w:b w:val="false"/>
+          <w:bCs w:val="false"/>
+        </w:rPr>
+      </w:pPr>
+      <w:r>
+        <w:rPr>
+          <w:b w:val="false"/>
+          <w:bCs w:val="false"/>
+        </w:rPr>
+        <w:tab/>
+        <w:tab/>
+        <w:t>eg.,a header line of column names can be included and will be ignored</w:t>
+      </w:r>
+      <w:r>
+        <w:rPr>
+          <w:b w:val="false"/>
+          <w:bCs w:val="false"/>
+        </w:rPr>
+        <w:tab/>
+      </w:r>
+    </w:p>
+    <w:p>
+      <w:pPr>
+        <w:pStyle w:val="Normal"/>
+        <w:rPr/>
+      </w:pPr>
+      <w:r>
+        <w:rPr/>
+      </w:r>
+    </w:p>
+    <w:p>
+      <w:pPr>
+        <w:pStyle w:val="Normal"/>
+        <w:rPr/>
+      </w:pPr>
+      <w:r>
+        <w:rPr/>
+      </w:r>
+    </w:p>
+    <w:p>
+      <w:pPr>
+        <w:pStyle w:val="Normal"/>
+        <w:rPr>
+          <w:b/>
+          <w:bCs/>
+        </w:rPr>
+      </w:pPr>
+      <w:r>
+        <w:rPr>
+          <w:b/>
+          <w:bCs/>
+        </w:rPr>
+        <w:t>Relation Extraction and Extraction Scoring System</w:t>
+      </w:r>
+    </w:p>
+    <w:p>
+      <w:pPr>
+        <w:pStyle w:val="Normal"/>
+        <w:rPr>
+          <w:b/>
+          <w:bCs/>
+        </w:rPr>
+      </w:pPr>
+      <w:r>
+        <w:rPr>
+          <w:b/>
+          <w:bCs/>
+        </w:rPr>
+      </w:r>
+    </w:p>
+    <w:p>
+      <w:pPr>
+        <w:pStyle w:val="Normal"/>
+        <w:rPr>
+          <w:b/>
+          <w:bCs/>
+        </w:rPr>
+      </w:pPr>
+      <w:r>
+        <w:rPr>
+          <w:b/>
+          <w:bCs/>
+        </w:rPr>
+        <w:t>1. How to Run</w:t>
+      </w:r>
+    </w:p>
+    <w:p>
+      <w:pPr>
+        <w:pStyle w:val="Normal"/>
+        <w:rPr/>
+      </w:pPr>
+      <w:r>
+        <w:rPr/>
+      </w:r>
+    </w:p>
+    <w:p>
+      <w:pPr>
+        <w:pStyle w:val="Normal"/>
+        <w:rPr/>
+      </w:pPr>
+      <w:r>
+        <w:rPr/>
+        <w:tab/>
+        <w:t>0. edit tac-extractor-for-scoring.conf and extraction-scoring.conf</w:t>
+      </w:r>
+    </w:p>
+    <w:p>
+      <w:pPr>
+        <w:pStyle w:val="Normal"/>
+        <w:rPr>
+          <w:b w:val="false"/>
+          <w:bCs w:val="false"/>
+        </w:rPr>
+      </w:pPr>
+      <w:r>
+        <w:rPr>
+          <w:b w:val="false"/>
+          <w:bCs w:val="false"/>
+        </w:rPr>
+        <w:tab/>
+        <w:t>1. cd ImplicitRelationExtractor</w:t>
+      </w:r>
+    </w:p>
+    <w:p>
+      <w:pPr>
+        <w:pStyle w:val="Normal"/>
+        <w:rPr>
+          <w:b w:val="false"/>
+          <w:bCs w:val="false"/>
+        </w:rPr>
+      </w:pPr>
+      <w:r>
+        <w:rPr>
+          <w:b w:val="false"/>
+          <w:bCs w:val="false"/>
+        </w:rPr>
+        <w:tab/>
+        <w:t>2. sbt</w:t>
+      </w:r>
+    </w:p>
+    <w:p>
+      <w:pPr>
+        <w:pStyle w:val="Normal"/>
+        <w:rPr>
+          <w:b w:val="false"/>
+          <w:bCs w:val="false"/>
+        </w:rPr>
+      </w:pPr>
+      <w:r>
+        <w:rPr>
+          <w:b w:val="false"/>
+          <w:bCs w:val="false"/>
+        </w:rPr>
+        <w:tab/>
+        <w:t>3. sbt&gt; runMain tac.TACDevelopmentRelationExtractorAndScoring</w:t>
+      </w:r>
+    </w:p>
+    <w:p>
+      <w:pPr>
+        <w:pStyle w:val="Normal"/>
+        <w:rPr/>
+      </w:pPr>
+      <w:r>
+        <w:rPr/>
+      </w:r>
+    </w:p>
+    <w:p>
+      <w:pPr>
+        <w:pStyle w:val="Normal"/>
+        <w:rPr/>
+      </w:pPr>
+      <w:r>
+        <w:rPr/>
       </w:r>
     </w:p>
     <w:sectPr>
@@ -455,6 +628,7 @@
       <w:pgNumType w:fmt="decimal"/>
       <w:formProt w:val="false"/>
       <w:textDirection w:val="lrTb"/>
+      <w:docGrid w:type="default" w:linePitch="240" w:charSpace="4294961151"/>
     </w:sectPr>
   </w:body>
 </w:document>
@@ -480,10 +654,12 @@
     <w:pPr>
       <w:widowControl w:val="false"/>
       <w:suppressAutoHyphens w:val="true"/>
+      <w:bidi w:val="0"/>
+      <w:jc w:val="left"/>
     </w:pPr>
     <w:rPr>
       <w:rFonts w:ascii="Liberation Serif" w:hAnsi="Liberation Serif" w:eastAsia="WenQuanYi Zen Hei Sharp" w:cs="Lohit Devanagari"/>
-      <w:color w:val="auto"/>
+      <w:color w:val="00000A"/>
       <w:sz w:val="24"/>
       <w:szCs w:val="24"/>
       <w:lang w:val="en-US" w:eastAsia="zh-CN" w:bidi="hi-IN"/>

</xml_diff>

<commit_message>
notes and fix for seqnum
</commit_message>
<xml_diff>
--- a/designDocs/ExtractionScoring-designDoc.docx
+++ b/designDocs/ExtractionScoring-designDoc.docx
@@ -227,22 +227,87 @@
           <w:b/>
           <w:bCs/>
         </w:rPr>
-      </w:r>
-    </w:p>
-    <w:p>
-      <w:pPr>
-        <w:pStyle w:val="Normal"/>
-        <w:rPr>
-          <w:b/>
-          <w:bCs/>
-        </w:rPr>
-      </w:pPr>
-      <w:r>
-        <w:rPr>
-          <w:b/>
-          <w:bCs/>
-        </w:rPr>
-        <w:t>3. How to Run</w:t>
+        <w:t>3. Arguments</w:t>
+      </w:r>
+    </w:p>
+    <w:p>
+      <w:pPr>
+        <w:pStyle w:val="Normal"/>
+        <w:rPr>
+          <w:b/>
+          <w:bCs/>
+        </w:rPr>
+      </w:pPr>
+      <w:r>
+        <w:rPr>
+          <w:b/>
+          <w:bCs/>
+        </w:rPr>
+      </w:r>
+    </w:p>
+    <w:p>
+      <w:pPr>
+        <w:pStyle w:val="Normal"/>
+        <w:rPr>
+          <w:b w:val="false"/>
+          <w:bCs w:val="false"/>
+        </w:rPr>
+      </w:pPr>
+      <w:r>
+        <w:rPr>
+          <w:b/>
+          <w:bCs/>
+        </w:rPr>
+        <w:tab/>
+      </w:r>
+      <w:r>
+        <w:rPr>
+          <w:b w:val="false"/>
+          <w:bCs w:val="false"/>
+        </w:rPr>
+        <w:t xml:space="preserve">1. (optional) arg(0) can be an integer, to specify the sequence-number which is used to </w:t>
+        <w:tab/>
+        <w:tab/>
+        <w:tab/>
+        <w:t>determine the input files to read and the file names used for output files</w:t>
+      </w:r>
+    </w:p>
+    <w:p>
+      <w:pPr>
+        <w:pStyle w:val="Normal"/>
+        <w:rPr>
+          <w:b/>
+          <w:bCs/>
+        </w:rPr>
+      </w:pPr>
+      <w:r>
+        <w:rPr>
+          <w:b/>
+          <w:bCs/>
+        </w:rPr>
+      </w:r>
+    </w:p>
+    <w:p>
+      <w:pPr>
+        <w:pStyle w:val="Normal"/>
+        <w:rPr>
+          <w:b/>
+          <w:bCs/>
+        </w:rPr>
+      </w:pPr>
+      <w:r>
+        <w:rPr>
+          <w:b/>
+          <w:bCs/>
+        </w:rPr>
+        <w:t>4</w:t>
+      </w:r>
+      <w:r>
+        <w:rPr>
+          <w:b/>
+          <w:bCs/>
+        </w:rPr>
+        <w:t>. How to Run</w:t>
       </w:r>
     </w:p>
     <w:p>
@@ -380,91 +445,216 @@
           <w:b/>
           <w:bCs/>
         </w:rPr>
-        <w:t>4. Assumptions</w:t>
-      </w:r>
-    </w:p>
-    <w:p>
-      <w:pPr>
-        <w:pStyle w:val="Normal"/>
-        <w:rPr>
-          <w:b/>
-          <w:bCs/>
-        </w:rPr>
-      </w:pPr>
-      <w:r>
-        <w:rPr>
-          <w:b/>
-          <w:bCs/>
-        </w:rPr>
-      </w:r>
-    </w:p>
-    <w:p>
-      <w:pPr>
-        <w:pStyle w:val="Normal"/>
-        <w:rPr>
-          <w:b w:val="false"/>
-          <w:bCs w:val="false"/>
-        </w:rPr>
-      </w:pPr>
-      <w:r>
-        <w:rPr>
-          <w:b/>
-          <w:bCs/>
-        </w:rPr>
-        <w:tab/>
-      </w:r>
-      <w:r>
-        <w:rPr>
-          <w:b w:val="false"/>
-          <w:bCs w:val="false"/>
-        </w:rPr>
-        <w:t xml:space="preserve">1. input </w:t>
-      </w:r>
-      <w:r>
-        <w:rPr>
-          <w:b w:val="false"/>
-          <w:bCs w:val="false"/>
-        </w:rPr>
-        <w:t>lines</w:t>
-      </w:r>
-      <w:r>
-        <w:rPr>
-          <w:b w:val="false"/>
-          <w:bCs w:val="false"/>
-        </w:rPr>
-        <w:t xml:space="preserve"> </w:t>
-      </w:r>
-      <w:r>
-        <w:rPr>
-          <w:b w:val="false"/>
-          <w:bCs w:val="false"/>
-        </w:rPr>
-        <w:t>which don't start with an integer are ignored;</w:t>
-      </w:r>
-    </w:p>
-    <w:p>
-      <w:pPr>
-        <w:pStyle w:val="Normal"/>
-        <w:rPr>
-          <w:b w:val="false"/>
-          <w:bCs w:val="false"/>
-        </w:rPr>
-      </w:pPr>
-      <w:r>
-        <w:rPr>
-          <w:b w:val="false"/>
-          <w:bCs w:val="false"/>
-        </w:rPr>
-        <w:tab/>
-        <w:tab/>
-        <w:t>eg.,a header line of column names can be included and will be ignored</w:t>
-      </w:r>
-      <w:r>
-        <w:rPr>
-          <w:b w:val="false"/>
-          <w:bCs w:val="false"/>
-        </w:rPr>
-        <w:tab/>
+        <w:t>5</w:t>
+      </w:r>
+      <w:r>
+        <w:rPr>
+          <w:b/>
+          <w:bCs/>
+        </w:rPr>
+        <w:t>. Assumptions</w:t>
+      </w:r>
+    </w:p>
+    <w:p>
+      <w:pPr>
+        <w:pStyle w:val="Normal"/>
+        <w:rPr>
+          <w:b/>
+          <w:bCs/>
+        </w:rPr>
+      </w:pPr>
+      <w:r>
+        <w:rPr>
+          <w:b/>
+          <w:bCs/>
+        </w:rPr>
+      </w:r>
+    </w:p>
+    <w:p>
+      <w:pPr>
+        <w:pStyle w:val="Normal"/>
+        <w:rPr>
+          <w:b w:val="false"/>
+          <w:bCs w:val="false"/>
+        </w:rPr>
+      </w:pPr>
+      <w:r>
+        <w:rPr>
+          <w:b/>
+          <w:bCs/>
+        </w:rPr>
+        <w:tab/>
+      </w:r>
+      <w:r>
+        <w:rPr>
+          <w:b w:val="false"/>
+          <w:bCs w:val="false"/>
+        </w:rPr>
+        <w:t xml:space="preserve">1. </w:t>
+      </w:r>
+      <w:r>
+        <w:rPr>
+          <w:b w:val="false"/>
+          <w:bCs w:val="false"/>
+        </w:rPr>
+        <w:t>Input Files:</w:t>
+      </w:r>
+    </w:p>
+    <w:p>
+      <w:pPr>
+        <w:pStyle w:val="Normal"/>
+        <w:rPr/>
+      </w:pPr>
+      <w:r>
+        <w:rPr/>
+      </w:r>
+    </w:p>
+    <w:p>
+      <w:pPr>
+        <w:pStyle w:val="Normal"/>
+        <w:rPr>
+          <w:b w:val="false"/>
+          <w:bCs w:val="false"/>
+        </w:rPr>
+      </w:pPr>
+      <w:r>
+        <w:rPr>
+          <w:b w:val="false"/>
+          <w:bCs w:val="false"/>
+        </w:rPr>
+        <w:tab/>
+        <w:tab/>
+        <w:t>1. Ignored Lines:</w:t>
+      </w:r>
+    </w:p>
+    <w:p>
+      <w:pPr>
+        <w:pStyle w:val="Normal"/>
+        <w:rPr>
+          <w:b w:val="false"/>
+          <w:bCs w:val="false"/>
+        </w:rPr>
+      </w:pPr>
+      <w:r>
+        <w:rPr>
+          <w:b w:val="false"/>
+          <w:bCs w:val="false"/>
+        </w:rPr>
+        <w:tab/>
+        <w:tab/>
+        <w:tab/>
+        <w:t>-</w:t>
+      </w:r>
+      <w:r>
+        <w:rPr>
+          <w:b w:val="false"/>
+          <w:bCs w:val="false"/>
+        </w:rPr>
+        <w:t>input lines which don't start with an integer are ignored;</w:t>
+      </w:r>
+    </w:p>
+    <w:p>
+      <w:pPr>
+        <w:pStyle w:val="Normal"/>
+        <w:rPr>
+          <w:b w:val="false"/>
+          <w:bCs w:val="false"/>
+        </w:rPr>
+      </w:pPr>
+      <w:r>
+        <w:rPr>
+          <w:b w:val="false"/>
+          <w:bCs w:val="false"/>
+        </w:rPr>
+        <w:tab/>
+        <w:tab/>
+        <w:tab/>
+        <w:t>e.g.,a header line of column names can be included and will be ignored</w:t>
+        <w:tab/>
+      </w:r>
+    </w:p>
+    <w:p>
+      <w:pPr>
+        <w:pStyle w:val="Normal"/>
+        <w:rPr/>
+      </w:pPr>
+      <w:r>
+        <w:rPr/>
+      </w:r>
+    </w:p>
+    <w:p>
+      <w:pPr>
+        <w:pStyle w:val="Normal"/>
+        <w:rPr>
+          <w:b w:val="false"/>
+          <w:bCs w:val="false"/>
+        </w:rPr>
+      </w:pPr>
+      <w:r>
+        <w:rPr>
+          <w:b w:val="false"/>
+          <w:bCs w:val="false"/>
+        </w:rPr>
+        <w:tab/>
+        <w:tab/>
+        <w:t>2.  Sequence Number:</w:t>
+      </w:r>
+    </w:p>
+    <w:p>
+      <w:pPr>
+        <w:pStyle w:val="Normal"/>
+        <w:rPr>
+          <w:b w:val="false"/>
+          <w:bCs w:val="false"/>
+        </w:rPr>
+      </w:pPr>
+      <w:r>
+        <w:rPr>
+          <w:b w:val="false"/>
+          <w:bCs w:val="false"/>
+        </w:rPr>
+        <w:tab/>
+        <w:tab/>
+        <w:tab/>
+        <w:t xml:space="preserve">-file_sequence_number is the prefix for the input extractions-file, and the output </w:t>
+        <w:tab/>
+        <w:tab/>
+        <w:tab/>
+        <w:tab/>
+        <w:t>scoring report and the output answer-key-with-new-extractions-file</w:t>
+      </w:r>
+    </w:p>
+    <w:p>
+      <w:pPr>
+        <w:pStyle w:val="Normal"/>
+        <w:rPr/>
+      </w:pPr>
+      <w:r>
+        <w:rPr/>
+        <w:t xml:space="preserve">    </w:t>
+      </w:r>
+      <w:r>
+        <w:rPr/>
+        <w:tab/>
+        <w:tab/>
+        <w:tab/>
+      </w:r>
+    </w:p>
+    <w:p>
+      <w:pPr>
+        <w:pStyle w:val="Normal"/>
+        <w:rPr/>
+      </w:pPr>
+      <w:r>
+        <w:rPr/>
+        <w:tab/>
+        <w:tab/>
+        <w:tab/>
+        <w:t>-</w:t>
+      </w:r>
+      <w:r>
+        <w:rPr/>
+        <w:t>(file_sequence_number – 1) is the prefix for the input answer-key</w:t>
       </w:r>
     </w:p>
     <w:p>

</xml_diff>